<commit_message>
Added some more jokes
</commit_message>
<xml_diff>
--- a/Jokes/Jokes_Martin.docx
+++ b/Jokes/Jokes_Martin.docx
@@ -3142,6 +3142,9 @@
     </w:p>
     <w:p>
       <w:pPr>
+        <w:pBdr>
+          <w:bottom w:val="single" w:sz="6" w:space="1" w:color="auto"/>
+        </w:pBdr>
         <w:spacing w:after="0"/>
       </w:pPr>
       <w:proofErr w:type="spellStart"/>
@@ -3188,6 +3191,479 @@
       <w:proofErr w:type="spellStart"/>
       <w:r>
         <w:t>него</w:t>
+      </w:r>
+      <w:proofErr w:type="spellEnd"/>
+      <w:r>
+        <w:t>.</w:t>
+      </w:r>
+      <w:proofErr w:type="gramEnd"/>
+    </w:p>
+    <w:p>
+      <w:pPr>
+        <w:spacing w:after="0"/>
+      </w:pPr>
+    </w:p>
+    <w:p>
+      <w:pPr>
+        <w:spacing w:after="0"/>
+      </w:pPr>
+      <w:proofErr w:type="spellStart"/>
+      <w:proofErr w:type="gramStart"/>
+      <w:r>
+        <w:t>Бързата</w:t>
+      </w:r>
+      <w:proofErr w:type="spellEnd"/>
+      <w:r>
+        <w:t xml:space="preserve"> </w:t>
+      </w:r>
+      <w:proofErr w:type="spellStart"/>
+      <w:r>
+        <w:t>програма</w:t>
+      </w:r>
+      <w:proofErr w:type="spellEnd"/>
+      <w:r>
+        <w:t xml:space="preserve"> - </w:t>
+      </w:r>
+      <w:proofErr w:type="spellStart"/>
+      <w:r>
+        <w:t>срам</w:t>
+      </w:r>
+      <w:proofErr w:type="spellEnd"/>
+      <w:r>
+        <w:t xml:space="preserve"> </w:t>
+      </w:r>
+      <w:proofErr w:type="spellStart"/>
+      <w:r>
+        <w:t>за</w:t>
+      </w:r>
+      <w:proofErr w:type="spellEnd"/>
+      <w:r>
+        <w:t xml:space="preserve"> </w:t>
+      </w:r>
+      <w:proofErr w:type="spellStart"/>
+      <w:r>
+        <w:t>програмиста</w:t>
+      </w:r>
+      <w:proofErr w:type="spellEnd"/>
+      <w:r>
+        <w:t>.</w:t>
+      </w:r>
+      <w:proofErr w:type="gramEnd"/>
+    </w:p>
+    <w:p>
+      <w:pPr>
+        <w:spacing w:after="0"/>
+      </w:pPr>
+      <w:proofErr w:type="spellStart"/>
+      <w:proofErr w:type="gramStart"/>
+      <w:r>
+        <w:t>Трай</w:t>
+      </w:r>
+      <w:proofErr w:type="spellEnd"/>
+      <w:r>
+        <w:t xml:space="preserve">, </w:t>
+      </w:r>
+      <w:proofErr w:type="spellStart"/>
+      <w:r>
+        <w:t>потребителю</w:t>
+      </w:r>
+      <w:proofErr w:type="spellEnd"/>
+      <w:r>
+        <w:t xml:space="preserve">, </w:t>
+      </w:r>
+      <w:proofErr w:type="spellStart"/>
+      <w:r>
+        <w:t>за</w:t>
+      </w:r>
+      <w:proofErr w:type="spellEnd"/>
+      <w:r>
+        <w:t xml:space="preserve"> </w:t>
+      </w:r>
+      <w:proofErr w:type="spellStart"/>
+      <w:r>
+        <w:t>работещо</w:t>
+      </w:r>
+      <w:proofErr w:type="spellEnd"/>
+      <w:r>
+        <w:t xml:space="preserve"> </w:t>
+      </w:r>
+      <w:proofErr w:type="spellStart"/>
+      <w:r>
+        <w:t>приложение</w:t>
+      </w:r>
+      <w:proofErr w:type="spellEnd"/>
+      <w:r>
+        <w:t>.</w:t>
+      </w:r>
+      <w:proofErr w:type="gramEnd"/>
+    </w:p>
+    <w:p>
+      <w:pPr>
+        <w:spacing w:after="0"/>
+      </w:pPr>
+      <w:proofErr w:type="spellStart"/>
+      <w:r>
+        <w:t>Да</w:t>
+      </w:r>
+      <w:proofErr w:type="spellEnd"/>
+      <w:r>
+        <w:t xml:space="preserve"> </w:t>
+      </w:r>
+      <w:proofErr w:type="spellStart"/>
+      <w:r>
+        <w:t>би</w:t>
+      </w:r>
+      <w:proofErr w:type="spellEnd"/>
+      <w:r>
+        <w:t xml:space="preserve"> </w:t>
+      </w:r>
+      <w:proofErr w:type="spellStart"/>
+      <w:r>
+        <w:t>мирно</w:t>
+      </w:r>
+      <w:proofErr w:type="spellEnd"/>
+      <w:r>
+        <w:t xml:space="preserve"> </w:t>
+      </w:r>
+      <w:proofErr w:type="spellStart"/>
+      <w:r>
+        <w:t>седяло</w:t>
+      </w:r>
+      <w:proofErr w:type="spellEnd"/>
+      <w:r>
+        <w:t xml:space="preserve">, </w:t>
+      </w:r>
+      <w:proofErr w:type="spellStart"/>
+      <w:r>
+        <w:t>не</w:t>
+      </w:r>
+      <w:proofErr w:type="spellEnd"/>
+      <w:r>
+        <w:t xml:space="preserve"> </w:t>
+      </w:r>
+      <w:proofErr w:type="spellStart"/>
+      <w:r>
+        <w:t>би</w:t>
+      </w:r>
+      <w:proofErr w:type="spellEnd"/>
+      <w:r>
+        <w:t xml:space="preserve"> exception </w:t>
+      </w:r>
+      <w:proofErr w:type="spellStart"/>
+      <w:r>
+        <w:t>видяло</w:t>
+      </w:r>
+      <w:proofErr w:type="spellEnd"/>
+      <w:r>
+        <w:t>!</w:t>
+      </w:r>
+    </w:p>
+    <w:p>
+      <w:pPr>
+        <w:spacing w:after="0"/>
+      </w:pPr>
+      <w:proofErr w:type="spellStart"/>
+      <w:proofErr w:type="gramStart"/>
+      <w:r>
+        <w:t>На</w:t>
+      </w:r>
+      <w:proofErr w:type="spellEnd"/>
+      <w:r>
+        <w:t xml:space="preserve"> </w:t>
+      </w:r>
+      <w:proofErr w:type="spellStart"/>
+      <w:r>
+        <w:t>чужд</w:t>
+      </w:r>
+      <w:proofErr w:type="spellEnd"/>
+      <w:r>
+        <w:t xml:space="preserve"> </w:t>
+      </w:r>
+      <w:proofErr w:type="spellStart"/>
+      <w:r>
+        <w:t>гръб</w:t>
+      </w:r>
+      <w:proofErr w:type="spellEnd"/>
+      <w:r>
+        <w:t xml:space="preserve"> и </w:t>
+      </w:r>
+      <w:proofErr w:type="spellStart"/>
+      <w:r>
+        <w:t>сто</w:t>
+      </w:r>
+      <w:proofErr w:type="spellEnd"/>
+      <w:r>
+        <w:t xml:space="preserve"> </w:t>
+      </w:r>
+      <w:proofErr w:type="spellStart"/>
+      <w:r>
+        <w:t>клиента</w:t>
+      </w:r>
+      <w:proofErr w:type="spellEnd"/>
+      <w:r>
+        <w:t xml:space="preserve"> </w:t>
+      </w:r>
+      <w:proofErr w:type="spellStart"/>
+      <w:r>
+        <w:t>са</w:t>
+      </w:r>
+      <w:proofErr w:type="spellEnd"/>
+      <w:r>
+        <w:t xml:space="preserve"> </w:t>
+      </w:r>
+      <w:proofErr w:type="spellStart"/>
+      <w:r>
+        <w:t>малко</w:t>
+      </w:r>
+      <w:proofErr w:type="spellEnd"/>
+      <w:r>
+        <w:t>.</w:t>
+      </w:r>
+      <w:proofErr w:type="gramEnd"/>
+    </w:p>
+    <w:p>
+      <w:pPr>
+        <w:spacing w:after="0"/>
+      </w:pPr>
+      <w:proofErr w:type="spellStart"/>
+      <w:proofErr w:type="gramStart"/>
+      <w:r>
+        <w:t>Бъг</w:t>
+      </w:r>
+      <w:proofErr w:type="spellEnd"/>
+      <w:r>
+        <w:t xml:space="preserve"> </w:t>
+      </w:r>
+      <w:proofErr w:type="spellStart"/>
+      <w:r>
+        <w:t>година</w:t>
+      </w:r>
+      <w:proofErr w:type="spellEnd"/>
+      <w:r>
+        <w:t xml:space="preserve"> </w:t>
+      </w:r>
+      <w:proofErr w:type="spellStart"/>
+      <w:r>
+        <w:t>храни</w:t>
+      </w:r>
+      <w:proofErr w:type="spellEnd"/>
+      <w:r>
+        <w:t>.</w:t>
+      </w:r>
+      <w:proofErr w:type="gramEnd"/>
+    </w:p>
+    <w:p>
+      <w:pPr>
+        <w:spacing w:after="0"/>
+      </w:pPr>
+      <w:proofErr w:type="spellStart"/>
+      <w:r>
+        <w:t>Програмистът</w:t>
+      </w:r>
+      <w:proofErr w:type="spellEnd"/>
+      <w:r>
+        <w:t xml:space="preserve"> </w:t>
+      </w:r>
+      <w:proofErr w:type="spellStart"/>
+      <w:r>
+        <w:t>работата</w:t>
+      </w:r>
+      <w:proofErr w:type="spellEnd"/>
+      <w:r>
+        <w:t xml:space="preserve"> </w:t>
+      </w:r>
+      <w:proofErr w:type="spellStart"/>
+      <w:r>
+        <w:t>си</w:t>
+      </w:r>
+      <w:proofErr w:type="spellEnd"/>
+      <w:r>
+        <w:t xml:space="preserve"> </w:t>
+      </w:r>
+      <w:proofErr w:type="spellStart"/>
+      <w:r>
+        <w:t>мени</w:t>
+      </w:r>
+      <w:proofErr w:type="spellEnd"/>
+      <w:r>
+        <w:t xml:space="preserve">, </w:t>
+      </w:r>
+      <w:proofErr w:type="spellStart"/>
+      <w:r>
+        <w:t>но</w:t>
+      </w:r>
+      <w:proofErr w:type="spellEnd"/>
+      <w:r>
+        <w:t xml:space="preserve"> </w:t>
+      </w:r>
+      <w:proofErr w:type="spellStart"/>
+      <w:r>
+        <w:t>хигиената</w:t>
+      </w:r>
+      <w:proofErr w:type="spellEnd"/>
+      <w:r>
+        <w:t xml:space="preserve"> - </w:t>
+      </w:r>
+      <w:proofErr w:type="spellStart"/>
+      <w:r>
+        <w:t>никога</w:t>
+      </w:r>
+      <w:proofErr w:type="spellEnd"/>
+      <w:r>
+        <w:t>!</w:t>
+      </w:r>
+    </w:p>
+    <w:p>
+      <w:pPr>
+        <w:spacing w:after="0"/>
+      </w:pPr>
+      <w:proofErr w:type="spellStart"/>
+      <w:proofErr w:type="gramStart"/>
+      <w:r>
+        <w:t>Когато</w:t>
+      </w:r>
+      <w:proofErr w:type="spellEnd"/>
+      <w:r>
+        <w:t xml:space="preserve"> </w:t>
+      </w:r>
+      <w:proofErr w:type="spellStart"/>
+      <w:r>
+        <w:t>клиентът</w:t>
+      </w:r>
+      <w:proofErr w:type="spellEnd"/>
+      <w:r>
+        <w:t xml:space="preserve"> </w:t>
+      </w:r>
+      <w:proofErr w:type="spellStart"/>
+      <w:r>
+        <w:t>не</w:t>
+      </w:r>
+      <w:proofErr w:type="spellEnd"/>
+      <w:r>
+        <w:t xml:space="preserve"> </w:t>
+      </w:r>
+      <w:proofErr w:type="spellStart"/>
+      <w:r>
+        <w:t>отива</w:t>
+      </w:r>
+      <w:proofErr w:type="spellEnd"/>
+      <w:r>
+        <w:t xml:space="preserve"> </w:t>
+      </w:r>
+      <w:proofErr w:type="spellStart"/>
+      <w:r>
+        <w:t>при</w:t>
+      </w:r>
+      <w:proofErr w:type="spellEnd"/>
+      <w:r>
+        <w:t xml:space="preserve"> </w:t>
+      </w:r>
+      <w:proofErr w:type="spellStart"/>
+      <w:r>
+        <w:t>програмиста</w:t>
+      </w:r>
+      <w:proofErr w:type="spellEnd"/>
+      <w:r>
+        <w:t xml:space="preserve">, </w:t>
+      </w:r>
+      <w:proofErr w:type="spellStart"/>
+      <w:r>
+        <w:t>програмистът</w:t>
+      </w:r>
+      <w:proofErr w:type="spellEnd"/>
+      <w:r>
+        <w:t xml:space="preserve"> </w:t>
+      </w:r>
+      <w:proofErr w:type="spellStart"/>
+      <w:r>
+        <w:t>му</w:t>
+      </w:r>
+      <w:proofErr w:type="spellEnd"/>
+      <w:r>
+        <w:t xml:space="preserve"> </w:t>
+      </w:r>
+      <w:proofErr w:type="spellStart"/>
+      <w:r>
+        <w:t>пуска</w:t>
+      </w:r>
+      <w:proofErr w:type="spellEnd"/>
+      <w:r>
+        <w:t xml:space="preserve"> </w:t>
+      </w:r>
+      <w:proofErr w:type="spellStart"/>
+      <w:r>
+        <w:t>вирус</w:t>
+      </w:r>
+      <w:proofErr w:type="spellEnd"/>
+      <w:r>
+        <w:t>.</w:t>
+      </w:r>
+      <w:proofErr w:type="gramEnd"/>
+    </w:p>
+    <w:p>
+      <w:pPr>
+        <w:spacing w:after="0"/>
+      </w:pPr>
+      <w:proofErr w:type="spellStart"/>
+      <w:proofErr w:type="gramStart"/>
+      <w:r>
+        <w:t>Дваж</w:t>
+      </w:r>
+      <w:proofErr w:type="spellEnd"/>
+      <w:r>
+        <w:t xml:space="preserve"> copy-</w:t>
+      </w:r>
+      <w:proofErr w:type="spellStart"/>
+      <w:r>
+        <w:t>рай</w:t>
+      </w:r>
+      <w:proofErr w:type="spellEnd"/>
+      <w:r>
+        <w:t xml:space="preserve">, </w:t>
+      </w:r>
+      <w:proofErr w:type="spellStart"/>
+      <w:r>
+        <w:t>веднъж</w:t>
+      </w:r>
+      <w:proofErr w:type="spellEnd"/>
+      <w:r>
+        <w:t xml:space="preserve"> paste-</w:t>
+      </w:r>
+      <w:proofErr w:type="spellStart"/>
+      <w:r>
+        <w:t>вай</w:t>
+      </w:r>
+      <w:proofErr w:type="spellEnd"/>
+      <w:r>
+        <w:t>.</w:t>
+      </w:r>
+      <w:proofErr w:type="gramEnd"/>
+    </w:p>
+    <w:p>
+      <w:pPr>
+        <w:spacing w:after="0"/>
+      </w:pPr>
+      <w:proofErr w:type="spellStart"/>
+      <w:proofErr w:type="gramStart"/>
+      <w:r>
+        <w:lastRenderedPageBreak/>
+        <w:t>Бъг</w:t>
+      </w:r>
+      <w:proofErr w:type="spellEnd"/>
+      <w:r>
+        <w:t xml:space="preserve"> </w:t>
+      </w:r>
+      <w:proofErr w:type="spellStart"/>
+      <w:r>
+        <w:t>бъг</w:t>
+      </w:r>
+      <w:proofErr w:type="spellEnd"/>
+      <w:r>
+        <w:t xml:space="preserve"> </w:t>
+      </w:r>
+      <w:proofErr w:type="spellStart"/>
+      <w:r>
+        <w:t>избива</w:t>
       </w:r>
       <w:proofErr w:type="spellEnd"/>
       <w:r>
@@ -3195,6 +3671,846 @@
       </w:r>
       <w:bookmarkStart w:id="0" w:name="_GoBack"/>
       <w:bookmarkEnd w:id="0"/>
+      <w:proofErr w:type="gramEnd"/>
+    </w:p>
+    <w:p>
+      <w:pPr>
+        <w:spacing w:after="0"/>
+      </w:pPr>
+      <w:proofErr w:type="spellStart"/>
+      <w:proofErr w:type="gramStart"/>
+      <w:r>
+        <w:t>Програмистът</w:t>
+      </w:r>
+      <w:proofErr w:type="spellEnd"/>
+      <w:r>
+        <w:t xml:space="preserve"> </w:t>
+      </w:r>
+      <w:proofErr w:type="spellStart"/>
+      <w:r>
+        <w:t>не</w:t>
+      </w:r>
+      <w:proofErr w:type="spellEnd"/>
+      <w:r>
+        <w:t xml:space="preserve"> </w:t>
+      </w:r>
+      <w:proofErr w:type="spellStart"/>
+      <w:r>
+        <w:t>пада</w:t>
+      </w:r>
+      <w:proofErr w:type="spellEnd"/>
+      <w:r>
+        <w:t xml:space="preserve"> </w:t>
+      </w:r>
+      <w:proofErr w:type="spellStart"/>
+      <w:r>
+        <w:t>по-далеч</w:t>
+      </w:r>
+      <w:proofErr w:type="spellEnd"/>
+      <w:r>
+        <w:t xml:space="preserve"> </w:t>
+      </w:r>
+      <w:proofErr w:type="spellStart"/>
+      <w:r>
+        <w:t>от</w:t>
+      </w:r>
+      <w:proofErr w:type="spellEnd"/>
+      <w:r>
+        <w:t xml:space="preserve"> </w:t>
+      </w:r>
+      <w:proofErr w:type="spellStart"/>
+      <w:r>
+        <w:t>кръчмата</w:t>
+      </w:r>
+      <w:proofErr w:type="spellEnd"/>
+      <w:r>
+        <w:t>.</w:t>
+      </w:r>
+      <w:proofErr w:type="gramEnd"/>
+    </w:p>
+    <w:p>
+      <w:pPr>
+        <w:spacing w:after="0"/>
+      </w:pPr>
+      <w:proofErr w:type="spellStart"/>
+      <w:proofErr w:type="gramStart"/>
+      <w:r>
+        <w:t>Който</w:t>
+      </w:r>
+      <w:proofErr w:type="spellEnd"/>
+      <w:r>
+        <w:t xml:space="preserve"> </w:t>
+      </w:r>
+      <w:proofErr w:type="spellStart"/>
+      <w:r>
+        <w:t>прави</w:t>
+      </w:r>
+      <w:proofErr w:type="spellEnd"/>
+      <w:r>
+        <w:t xml:space="preserve"> </w:t>
+      </w:r>
+      <w:proofErr w:type="spellStart"/>
+      <w:r>
+        <w:t>бъг</w:t>
+      </w:r>
+      <w:proofErr w:type="spellEnd"/>
+      <w:r>
+        <w:t xml:space="preserve"> </w:t>
+      </w:r>
+      <w:proofErr w:type="spellStart"/>
+      <w:r>
+        <w:t>другиму</w:t>
+      </w:r>
+      <w:proofErr w:type="spellEnd"/>
+      <w:r>
+        <w:t xml:space="preserve">, </w:t>
+      </w:r>
+      <w:proofErr w:type="spellStart"/>
+      <w:r>
+        <w:t>сам</w:t>
+      </w:r>
+      <w:proofErr w:type="spellEnd"/>
+      <w:r>
+        <w:t xml:space="preserve"> </w:t>
+      </w:r>
+      <w:proofErr w:type="spellStart"/>
+      <w:r>
+        <w:t>влиза</w:t>
+      </w:r>
+      <w:proofErr w:type="spellEnd"/>
+      <w:r>
+        <w:t xml:space="preserve"> в </w:t>
+      </w:r>
+      <w:proofErr w:type="spellStart"/>
+      <w:r>
+        <w:t>безкраен</w:t>
+      </w:r>
+      <w:proofErr w:type="spellEnd"/>
+      <w:r>
+        <w:t xml:space="preserve"> </w:t>
+      </w:r>
+      <w:proofErr w:type="spellStart"/>
+      <w:r>
+        <w:t>цикъл</w:t>
+      </w:r>
+      <w:proofErr w:type="spellEnd"/>
+      <w:r>
+        <w:t>.</w:t>
+      </w:r>
+      <w:proofErr w:type="gramEnd"/>
+    </w:p>
+    <w:p>
+      <w:pPr>
+        <w:spacing w:after="0"/>
+      </w:pPr>
+      <w:proofErr w:type="spellStart"/>
+      <w:r>
+        <w:t>На</w:t>
+      </w:r>
+      <w:proofErr w:type="spellEnd"/>
+      <w:r>
+        <w:t xml:space="preserve"> </w:t>
+      </w:r>
+      <w:proofErr w:type="spellStart"/>
+      <w:r>
+        <w:t>системен</w:t>
+      </w:r>
+      <w:proofErr w:type="spellEnd"/>
+      <w:r>
+        <w:t xml:space="preserve"> </w:t>
+      </w:r>
+      <w:proofErr w:type="spellStart"/>
+      <w:r>
+        <w:t>администратор</w:t>
+      </w:r>
+      <w:proofErr w:type="spellEnd"/>
+      <w:r>
+        <w:t xml:space="preserve"> </w:t>
+      </w:r>
+      <w:proofErr w:type="spellStart"/>
+      <w:r>
+        <w:t>вируси</w:t>
+      </w:r>
+      <w:proofErr w:type="spellEnd"/>
+      <w:r>
+        <w:t xml:space="preserve"> </w:t>
+      </w:r>
+      <w:proofErr w:type="spellStart"/>
+      <w:r>
+        <w:t>ще</w:t>
+      </w:r>
+      <w:proofErr w:type="spellEnd"/>
+      <w:r>
+        <w:t xml:space="preserve"> </w:t>
+      </w:r>
+      <w:proofErr w:type="spellStart"/>
+      <w:r>
+        <w:t>продава</w:t>
+      </w:r>
+      <w:proofErr w:type="spellEnd"/>
+      <w:r>
+        <w:t>!</w:t>
+      </w:r>
+    </w:p>
+    <w:p>
+      <w:pPr>
+        <w:spacing w:after="0"/>
+      </w:pPr>
+      <w:proofErr w:type="spellStart"/>
+      <w:proofErr w:type="gramStart"/>
+      <w:r>
+        <w:t>На</w:t>
+      </w:r>
+      <w:proofErr w:type="spellEnd"/>
+      <w:r>
+        <w:t xml:space="preserve"> </w:t>
+      </w:r>
+      <w:proofErr w:type="spellStart"/>
+      <w:r>
+        <w:t>програмата</w:t>
+      </w:r>
+      <w:proofErr w:type="spellEnd"/>
+      <w:r>
+        <w:t xml:space="preserve"> </w:t>
+      </w:r>
+      <w:proofErr w:type="spellStart"/>
+      <w:r>
+        <w:t>паметта</w:t>
+      </w:r>
+      <w:proofErr w:type="spellEnd"/>
+      <w:r>
+        <w:t xml:space="preserve"> </w:t>
+      </w:r>
+      <w:proofErr w:type="spellStart"/>
+      <w:r>
+        <w:t>все</w:t>
+      </w:r>
+      <w:proofErr w:type="spellEnd"/>
+      <w:r>
+        <w:t xml:space="preserve"> й е </w:t>
+      </w:r>
+      <w:proofErr w:type="spellStart"/>
+      <w:r>
+        <w:t>малко</w:t>
+      </w:r>
+      <w:proofErr w:type="spellEnd"/>
+      <w:r>
+        <w:t>.</w:t>
+      </w:r>
+      <w:proofErr w:type="gramEnd"/>
+    </w:p>
+    <w:p>
+      <w:pPr>
+        <w:spacing w:after="0"/>
+      </w:pPr>
+      <w:proofErr w:type="spellStart"/>
+      <w:proofErr w:type="gramStart"/>
+      <w:r>
+        <w:t>Бъг</w:t>
+      </w:r>
+      <w:proofErr w:type="spellEnd"/>
+      <w:r>
+        <w:t xml:space="preserve"> </w:t>
+      </w:r>
+      <w:proofErr w:type="spellStart"/>
+      <w:r>
+        <w:t>по</w:t>
+      </w:r>
+      <w:proofErr w:type="spellEnd"/>
+      <w:r>
+        <w:t xml:space="preserve"> </w:t>
+      </w:r>
+      <w:proofErr w:type="spellStart"/>
+      <w:r>
+        <w:t>бъг</w:t>
+      </w:r>
+      <w:proofErr w:type="spellEnd"/>
+      <w:r>
+        <w:t xml:space="preserve"> - </w:t>
+      </w:r>
+      <w:proofErr w:type="spellStart"/>
+      <w:r>
+        <w:t>програма</w:t>
+      </w:r>
+      <w:proofErr w:type="spellEnd"/>
+      <w:r>
+        <w:t xml:space="preserve"> </w:t>
+      </w:r>
+      <w:proofErr w:type="spellStart"/>
+      <w:r>
+        <w:t>прави</w:t>
+      </w:r>
+      <w:proofErr w:type="spellEnd"/>
+      <w:r>
+        <w:t>.</w:t>
+      </w:r>
+      <w:proofErr w:type="gramEnd"/>
+    </w:p>
+    <w:p>
+      <w:pPr>
+        <w:spacing w:after="0"/>
+      </w:pPr>
+      <w:proofErr w:type="spellStart"/>
+      <w:r>
+        <w:t>Не</w:t>
+      </w:r>
+      <w:proofErr w:type="spellEnd"/>
+      <w:r>
+        <w:t xml:space="preserve"> </w:t>
+      </w:r>
+      <w:proofErr w:type="spellStart"/>
+      <w:r>
+        <w:t>търси</w:t>
+      </w:r>
+      <w:proofErr w:type="spellEnd"/>
+      <w:r>
+        <w:t xml:space="preserve"> </w:t>
+      </w:r>
+      <w:proofErr w:type="spellStart"/>
+      <w:r>
+        <w:t>във</w:t>
+      </w:r>
+      <w:proofErr w:type="spellEnd"/>
+      <w:r>
+        <w:t xml:space="preserve"> </w:t>
+      </w:r>
+      <w:proofErr w:type="spellStart"/>
+      <w:r>
+        <w:t>кода</w:t>
+      </w:r>
+      <w:proofErr w:type="spellEnd"/>
+      <w:r>
+        <w:t xml:space="preserve"> </w:t>
+      </w:r>
+      <w:proofErr w:type="spellStart"/>
+      <w:r>
+        <w:t>смисъл</w:t>
+      </w:r>
+      <w:proofErr w:type="spellEnd"/>
+      <w:r>
+        <w:t>!</w:t>
+      </w:r>
+    </w:p>
+    <w:p>
+      <w:pPr>
+        <w:spacing w:after="0"/>
+      </w:pPr>
+      <w:proofErr w:type="spellStart"/>
+      <w:proofErr w:type="gramStart"/>
+      <w:r>
+        <w:t>За</w:t>
+      </w:r>
+      <w:proofErr w:type="spellEnd"/>
+      <w:r>
+        <w:t xml:space="preserve"> </w:t>
+      </w:r>
+      <w:proofErr w:type="spellStart"/>
+      <w:r>
+        <w:t>тийм</w:t>
+      </w:r>
+      <w:proofErr w:type="spellEnd"/>
+      <w:r>
+        <w:t xml:space="preserve"> </w:t>
+      </w:r>
+      <w:proofErr w:type="spellStart"/>
+      <w:r>
+        <w:t>лидера</w:t>
+      </w:r>
+      <w:proofErr w:type="spellEnd"/>
+      <w:r>
+        <w:t xml:space="preserve"> </w:t>
+      </w:r>
+      <w:proofErr w:type="spellStart"/>
+      <w:r>
+        <w:t>приказват</w:t>
+      </w:r>
+      <w:proofErr w:type="spellEnd"/>
+      <w:r>
+        <w:t xml:space="preserve">, а </w:t>
+      </w:r>
+      <w:proofErr w:type="spellStart"/>
+      <w:r>
+        <w:t>пък</w:t>
+      </w:r>
+      <w:proofErr w:type="spellEnd"/>
+      <w:r>
+        <w:t xml:space="preserve"> </w:t>
+      </w:r>
+      <w:proofErr w:type="spellStart"/>
+      <w:r>
+        <w:t>той</w:t>
+      </w:r>
+      <w:proofErr w:type="spellEnd"/>
+      <w:r>
+        <w:t xml:space="preserve"> </w:t>
+      </w:r>
+      <w:proofErr w:type="spellStart"/>
+      <w:r>
+        <w:t>под</w:t>
+      </w:r>
+      <w:proofErr w:type="spellEnd"/>
+      <w:r>
+        <w:t xml:space="preserve"> </w:t>
+      </w:r>
+      <w:proofErr w:type="spellStart"/>
+      <w:r>
+        <w:t>масата</w:t>
+      </w:r>
+      <w:proofErr w:type="spellEnd"/>
+      <w:r>
+        <w:t>.</w:t>
+      </w:r>
+      <w:proofErr w:type="gramEnd"/>
+    </w:p>
+    <w:p>
+      <w:pPr>
+        <w:spacing w:after="0"/>
+      </w:pPr>
+      <w:proofErr w:type="spellStart"/>
+      <w:proofErr w:type="gramStart"/>
+      <w:r>
+        <w:t>Барабар</w:t>
+      </w:r>
+      <w:proofErr w:type="spellEnd"/>
+      <w:r>
+        <w:t xml:space="preserve"> junior </w:t>
+      </w:r>
+      <w:proofErr w:type="spellStart"/>
+      <w:r>
+        <w:t>със</w:t>
+      </w:r>
+      <w:proofErr w:type="spellEnd"/>
+      <w:r>
+        <w:t xml:space="preserve"> senior-</w:t>
+      </w:r>
+      <w:proofErr w:type="spellStart"/>
+      <w:r>
+        <w:t>ите</w:t>
+      </w:r>
+      <w:proofErr w:type="spellEnd"/>
+      <w:r>
+        <w:t>.</w:t>
+      </w:r>
+      <w:proofErr w:type="gramEnd"/>
+    </w:p>
+    <w:p>
+      <w:pPr>
+        <w:spacing w:after="0"/>
+      </w:pPr>
+      <w:proofErr w:type="spellStart"/>
+      <w:proofErr w:type="gramStart"/>
+      <w:r>
+        <w:t>Признат</w:t>
+      </w:r>
+      <w:proofErr w:type="spellEnd"/>
+      <w:r>
+        <w:t xml:space="preserve"> </w:t>
+      </w:r>
+      <w:proofErr w:type="spellStart"/>
+      <w:r>
+        <w:t>бъг</w:t>
+      </w:r>
+      <w:proofErr w:type="spellEnd"/>
+      <w:r>
+        <w:t xml:space="preserve"> - </w:t>
+      </w:r>
+      <w:proofErr w:type="spellStart"/>
+      <w:r>
+        <w:t>половин</w:t>
+      </w:r>
+      <w:proofErr w:type="spellEnd"/>
+      <w:r>
+        <w:t xml:space="preserve"> </w:t>
+      </w:r>
+      <w:proofErr w:type="spellStart"/>
+      <w:r>
+        <w:t>бъг</w:t>
+      </w:r>
+      <w:proofErr w:type="spellEnd"/>
+      <w:r>
+        <w:t>.</w:t>
+      </w:r>
+      <w:proofErr w:type="gramEnd"/>
+    </w:p>
+    <w:p>
+      <w:pPr>
+        <w:spacing w:after="0"/>
+      </w:pPr>
+      <w:proofErr w:type="spellStart"/>
+      <w:r>
+        <w:t>Не</w:t>
+      </w:r>
+      <w:proofErr w:type="spellEnd"/>
+      <w:r>
+        <w:t xml:space="preserve"> </w:t>
+      </w:r>
+      <w:proofErr w:type="spellStart"/>
+      <w:r>
+        <w:t>дърпай</w:t>
+      </w:r>
+      <w:proofErr w:type="spellEnd"/>
+      <w:r>
+        <w:t xml:space="preserve"> </w:t>
+      </w:r>
+      <w:proofErr w:type="spellStart"/>
+      <w:r>
+        <w:t>системния</w:t>
+      </w:r>
+      <w:proofErr w:type="spellEnd"/>
+      <w:r>
+        <w:t xml:space="preserve"> </w:t>
+      </w:r>
+      <w:proofErr w:type="spellStart"/>
+      <w:r>
+        <w:t>администратор</w:t>
+      </w:r>
+      <w:proofErr w:type="spellEnd"/>
+      <w:r>
+        <w:t xml:space="preserve"> </w:t>
+      </w:r>
+      <w:proofErr w:type="spellStart"/>
+      <w:r>
+        <w:t>за</w:t>
+      </w:r>
+      <w:proofErr w:type="spellEnd"/>
+      <w:r>
+        <w:t xml:space="preserve"> </w:t>
+      </w:r>
+      <w:proofErr w:type="spellStart"/>
+      <w:r>
+        <w:t>опашката</w:t>
+      </w:r>
+      <w:proofErr w:type="spellEnd"/>
+      <w:r>
+        <w:t>!</w:t>
+      </w:r>
+    </w:p>
+    <w:p>
+      <w:pPr>
+        <w:spacing w:after="0"/>
+      </w:pPr>
+      <w:proofErr w:type="spellStart"/>
+      <w:r>
+        <w:t>Ако</w:t>
+      </w:r>
+      <w:proofErr w:type="spellEnd"/>
+      <w:r>
+        <w:t xml:space="preserve"> е </w:t>
+      </w:r>
+      <w:proofErr w:type="spellStart"/>
+      <w:r>
+        <w:t>тийм</w:t>
+      </w:r>
+      <w:proofErr w:type="spellEnd"/>
+      <w:r>
+        <w:t xml:space="preserve"> </w:t>
+      </w:r>
+      <w:proofErr w:type="spellStart"/>
+      <w:r>
+        <w:t>лидер</w:t>
+      </w:r>
+      <w:proofErr w:type="spellEnd"/>
+      <w:r>
+        <w:t xml:space="preserve">, </w:t>
+      </w:r>
+      <w:proofErr w:type="spellStart"/>
+      <w:r>
+        <w:t>да</w:t>
+      </w:r>
+      <w:proofErr w:type="spellEnd"/>
+      <w:r>
+        <w:t xml:space="preserve"> е </w:t>
+      </w:r>
+      <w:proofErr w:type="spellStart"/>
+      <w:r>
+        <w:t>рошав</w:t>
+      </w:r>
+      <w:proofErr w:type="spellEnd"/>
+      <w:r>
+        <w:t>!</w:t>
+      </w:r>
+    </w:p>
+    <w:p>
+      <w:pPr>
+        <w:spacing w:after="0"/>
+      </w:pPr>
+      <w:proofErr w:type="spellStart"/>
+      <w:proofErr w:type="gramStart"/>
+      <w:r>
+        <w:t>Шеф</w:t>
+      </w:r>
+      <w:proofErr w:type="spellEnd"/>
+      <w:r>
+        <w:t xml:space="preserve"> </w:t>
+      </w:r>
+      <w:proofErr w:type="spellStart"/>
+      <w:r>
+        <w:t>високо</w:t>
+      </w:r>
+      <w:proofErr w:type="spellEnd"/>
+      <w:r>
+        <w:t xml:space="preserve">, </w:t>
+      </w:r>
+      <w:proofErr w:type="spellStart"/>
+      <w:r>
+        <w:t>клиент</w:t>
+      </w:r>
+      <w:proofErr w:type="spellEnd"/>
+      <w:r>
+        <w:t xml:space="preserve"> </w:t>
+      </w:r>
+      <w:proofErr w:type="spellStart"/>
+      <w:r>
+        <w:t>далеко</w:t>
+      </w:r>
+      <w:proofErr w:type="spellEnd"/>
+      <w:r>
+        <w:t>.</w:t>
+      </w:r>
+      <w:proofErr w:type="gramEnd"/>
+    </w:p>
+    <w:p>
+      <w:pPr>
+        <w:spacing w:after="0"/>
+      </w:pPr>
+      <w:proofErr w:type="spellStart"/>
+      <w:proofErr w:type="gramStart"/>
+      <w:r>
+        <w:t>Вържи</w:t>
+      </w:r>
+      <w:proofErr w:type="spellEnd"/>
+      <w:r>
+        <w:t xml:space="preserve"> </w:t>
+      </w:r>
+      <w:proofErr w:type="spellStart"/>
+      <w:r>
+        <w:t>проджект</w:t>
+      </w:r>
+      <w:proofErr w:type="spellEnd"/>
+      <w:r>
+        <w:t xml:space="preserve"> </w:t>
+      </w:r>
+      <w:proofErr w:type="spellStart"/>
+      <w:r>
+        <w:t>мениджъра</w:t>
+      </w:r>
+      <w:proofErr w:type="spellEnd"/>
+      <w:r>
+        <w:t xml:space="preserve">, </w:t>
+      </w:r>
+      <w:proofErr w:type="spellStart"/>
+      <w:r>
+        <w:t>да</w:t>
+      </w:r>
+      <w:proofErr w:type="spellEnd"/>
+      <w:r>
+        <w:t xml:space="preserve"> </w:t>
+      </w:r>
+      <w:proofErr w:type="spellStart"/>
+      <w:r>
+        <w:t>ти</w:t>
+      </w:r>
+      <w:proofErr w:type="spellEnd"/>
+      <w:r>
+        <w:t xml:space="preserve"> е </w:t>
+      </w:r>
+      <w:proofErr w:type="spellStart"/>
+      <w:r>
+        <w:t>мирна</w:t>
+      </w:r>
+      <w:proofErr w:type="spellEnd"/>
+      <w:r>
+        <w:t xml:space="preserve"> </w:t>
+      </w:r>
+      <w:proofErr w:type="spellStart"/>
+      <w:r>
+        <w:t>фирмата</w:t>
+      </w:r>
+      <w:proofErr w:type="spellEnd"/>
+      <w:r>
+        <w:t>.</w:t>
+      </w:r>
+      <w:proofErr w:type="gramEnd"/>
+    </w:p>
+    <w:p>
+      <w:pPr>
+        <w:spacing w:after="0"/>
+      </w:pPr>
+      <w:proofErr w:type="spellStart"/>
+      <w:proofErr w:type="gramStart"/>
+      <w:r>
+        <w:t>Голяма</w:t>
+      </w:r>
+      <w:proofErr w:type="spellEnd"/>
+      <w:r>
+        <w:t xml:space="preserve"> </w:t>
+      </w:r>
+      <w:proofErr w:type="spellStart"/>
+      <w:r>
+        <w:t>заплата</w:t>
+      </w:r>
+      <w:proofErr w:type="spellEnd"/>
+      <w:r>
+        <w:t xml:space="preserve"> </w:t>
+      </w:r>
+      <w:proofErr w:type="spellStart"/>
+      <w:r>
+        <w:t>вземи</w:t>
+      </w:r>
+      <w:proofErr w:type="spellEnd"/>
+      <w:r>
+        <w:t xml:space="preserve">, </w:t>
+      </w:r>
+      <w:proofErr w:type="spellStart"/>
+      <w:r>
+        <w:t>къси</w:t>
+      </w:r>
+      <w:proofErr w:type="spellEnd"/>
+      <w:r>
+        <w:t xml:space="preserve"> </w:t>
+      </w:r>
+      <w:proofErr w:type="spellStart"/>
+      <w:r>
+        <w:t>срокове</w:t>
+      </w:r>
+      <w:proofErr w:type="spellEnd"/>
+      <w:r>
+        <w:t xml:space="preserve"> </w:t>
+      </w:r>
+      <w:proofErr w:type="spellStart"/>
+      <w:r>
+        <w:t>не</w:t>
+      </w:r>
+      <w:proofErr w:type="spellEnd"/>
+      <w:r>
+        <w:t xml:space="preserve"> </w:t>
+      </w:r>
+      <w:proofErr w:type="spellStart"/>
+      <w:r>
+        <w:t>обещавай</w:t>
+      </w:r>
+      <w:proofErr w:type="spellEnd"/>
+      <w:r>
+        <w:t>.</w:t>
+      </w:r>
+      <w:proofErr w:type="gramEnd"/>
+    </w:p>
+    <w:p>
+      <w:pPr>
+        <w:spacing w:after="0"/>
+      </w:pPr>
+      <w:proofErr w:type="spellStart"/>
+      <w:proofErr w:type="gramStart"/>
+      <w:r>
+        <w:t>Роди</w:t>
+      </w:r>
+      <w:proofErr w:type="spellEnd"/>
+      <w:r>
+        <w:t xml:space="preserve"> </w:t>
+      </w:r>
+      <w:proofErr w:type="spellStart"/>
+      <w:r>
+        <w:t>ли</w:t>
+      </w:r>
+      <w:proofErr w:type="spellEnd"/>
+      <w:r>
+        <w:t xml:space="preserve"> </w:t>
+      </w:r>
+      <w:proofErr w:type="spellStart"/>
+      <w:r>
+        <w:t>се</w:t>
+      </w:r>
+      <w:proofErr w:type="spellEnd"/>
+      <w:r>
+        <w:t xml:space="preserve"> в </w:t>
+      </w:r>
+      <w:proofErr w:type="spellStart"/>
+      <w:r>
+        <w:t>къща</w:t>
+      </w:r>
+      <w:proofErr w:type="spellEnd"/>
+      <w:r>
+        <w:t xml:space="preserve"> </w:t>
+      </w:r>
+      <w:proofErr w:type="spellStart"/>
+      <w:r>
+        <w:t>програмист</w:t>
+      </w:r>
+      <w:proofErr w:type="spellEnd"/>
+      <w:r>
+        <w:t xml:space="preserve">, </w:t>
+      </w:r>
+      <w:proofErr w:type="spellStart"/>
+      <w:r>
+        <w:t>всички</w:t>
+      </w:r>
+      <w:proofErr w:type="spellEnd"/>
+      <w:r>
+        <w:t xml:space="preserve"> </w:t>
+      </w:r>
+      <w:proofErr w:type="spellStart"/>
+      <w:r>
+        <w:t>други</w:t>
+      </w:r>
+      <w:proofErr w:type="spellEnd"/>
+      <w:r>
+        <w:t xml:space="preserve"> </w:t>
+      </w:r>
+      <w:proofErr w:type="spellStart"/>
+      <w:r>
+        <w:t>къщи</w:t>
+      </w:r>
+      <w:proofErr w:type="spellEnd"/>
+      <w:r>
+        <w:t xml:space="preserve"> </w:t>
+      </w:r>
+      <w:proofErr w:type="spellStart"/>
+      <w:r>
+        <w:t>плачат</w:t>
+      </w:r>
+      <w:proofErr w:type="spellEnd"/>
+      <w:r>
+        <w:t>.</w:t>
+      </w:r>
+      <w:proofErr w:type="gramEnd"/>
+    </w:p>
+    <w:p>
+      <w:pPr>
+        <w:spacing w:after="0"/>
+      </w:pPr>
+      <w:proofErr w:type="spellStart"/>
+      <w:proofErr w:type="gramStart"/>
+      <w:r>
+        <w:t>Гледа</w:t>
+      </w:r>
+      <w:proofErr w:type="spellEnd"/>
+      <w:r>
+        <w:t xml:space="preserve"> </w:t>
+      </w:r>
+      <w:proofErr w:type="spellStart"/>
+      <w:r>
+        <w:t>като</w:t>
+      </w:r>
+      <w:proofErr w:type="spellEnd"/>
+      <w:r>
+        <w:t xml:space="preserve"> </w:t>
+      </w:r>
+      <w:proofErr w:type="spellStart"/>
+      <w:r>
+        <w:t>програмист</w:t>
+      </w:r>
+      <w:proofErr w:type="spellEnd"/>
+      <w:r>
+        <w:t xml:space="preserve"> </w:t>
+      </w:r>
+      <w:proofErr w:type="spellStart"/>
+      <w:r>
+        <w:t>след</w:t>
+      </w:r>
+      <w:proofErr w:type="spellEnd"/>
+      <w:r>
+        <w:t xml:space="preserve"> overtime.</w:t>
+      </w:r>
       <w:proofErr w:type="gramEnd"/>
     </w:p>
     <w:sectPr>

</xml_diff>